<commit_message>
adding inledning and syfte
</commit_message>
<xml_diff>
--- a/projektplan-mall.docx
+++ b/projektplan-mall.docx
@@ -1,10 +1,11 @@
 
 <file path=word/document.xml><?xml version="1.0" encoding="utf-8"?>
-<w:document xmlns:wpc="http://schemas.microsoft.com/office/word/2010/wordprocessingCanvas" xmlns:cx="http://schemas.microsoft.com/office/drawing/2014/chartex" xmlns:cx1="http://schemas.microsoft.com/office/drawing/2015/9/8/chartex" xmlns:cx2="http://schemas.microsoft.com/office/drawing/2015/10/21/chartex" xmlns:cx3="http://schemas.microsoft.com/office/drawing/2016/5/9/chartex" xmlns:cx4="http://schemas.microsoft.com/office/drawing/2016/5/10/chartex" xmlns:cx5="http://schemas.microsoft.com/office/drawing/2016/5/11/chartex" xmlns:cx6="http://schemas.microsoft.com/office/drawing/2016/5/12/chartex" xmlns:cx7="http://schemas.microsoft.com/office/drawing/2016/5/13/chartex" xmlns:cx8="http://schemas.microsoft.com/office/drawing/2016/5/14/chartex" xmlns:mc="http://schemas.openxmlformats.org/markup-compatibility/2006" xmlns:aink="http://schemas.microsoft.com/office/drawing/2016/ink" xmlns:am3d="http://schemas.microsoft.com/office/drawing/2017/model3d" xmlns:o="urn:schemas-microsoft-com:office:office" xmlns:r="http://schemas.openxmlformats.org/officeDocument/2006/relationships" xmlns:m="http://schemas.openxmlformats.org/officeDocument/2006/math" xmlns:v="urn:schemas-microsoft-com:vml" xmlns:wp14="http://schemas.microsoft.com/office/word/2010/wordprocessingDrawing" xmlns:wp="http://schemas.openxmlformats.org/drawingml/2006/wordprocessingDrawing" xmlns:w10="urn:schemas-microsoft-com:office:word" xmlns:w="http://schemas.openxmlformats.org/wordprocessingml/2006/main" xmlns:w14="http://schemas.microsoft.com/office/word/2010/wordml" xmlns:w15="http://schemas.microsoft.com/office/word/2012/wordml" xmlns:w16cid="http://schemas.microsoft.com/office/word/2016/wordml/cid" xmlns:w16se="http://schemas.microsoft.com/office/word/2015/wordml/symex" xmlns:wpg="http://schemas.microsoft.com/office/word/2010/wordprocessingGroup" xmlns:wpi="http://schemas.microsoft.com/office/word/2010/wordprocessingInk" xmlns:wne="http://schemas.microsoft.com/office/word/2006/wordml" xmlns:wps="http://schemas.microsoft.com/office/word/2010/wordprocessingShape" mc:Ignorable="w14 w15 w16se w16cid wp14">
+<w:document xmlns:wpc="http://schemas.microsoft.com/office/word/2010/wordprocessingCanvas" xmlns:cx="http://schemas.microsoft.com/office/drawing/2014/chartex" xmlns:cx1="http://schemas.microsoft.com/office/drawing/2015/9/8/chartex" xmlns:cx2="http://schemas.microsoft.com/office/drawing/2015/10/21/chartex" xmlns:cx3="http://schemas.microsoft.com/office/drawing/2016/5/9/chartex" xmlns:cx4="http://schemas.microsoft.com/office/drawing/2016/5/10/chartex" xmlns:cx5="http://schemas.microsoft.com/office/drawing/2016/5/11/chartex" xmlns:cx6="http://schemas.microsoft.com/office/drawing/2016/5/12/chartex" xmlns:cx7="http://schemas.microsoft.com/office/drawing/2016/5/13/chartex" xmlns:cx8="http://schemas.microsoft.com/office/drawing/2016/5/14/chartex" xmlns:mc="http://schemas.openxmlformats.org/markup-compatibility/2006" xmlns:aink="http://schemas.microsoft.com/office/drawing/2016/ink" xmlns:am3d="http://schemas.microsoft.com/office/drawing/2017/model3d" xmlns:o="urn:schemas-microsoft-com:office:office" xmlns:r="http://schemas.openxmlformats.org/officeDocument/2006/relationships" xmlns:m="http://schemas.openxmlformats.org/officeDocument/2006/math" xmlns:v="urn:schemas-microsoft-com:vml" xmlns:wp14="http://schemas.microsoft.com/office/word/2010/wordprocessingDrawing" xmlns:wp="http://schemas.openxmlformats.org/drawingml/2006/wordprocessingDrawing" xmlns:w10="urn:schemas-microsoft-com:office:word" xmlns:w="http://schemas.openxmlformats.org/wordprocessingml/2006/main" xmlns:w14="http://schemas.microsoft.com/office/word/2010/wordml" xmlns:w15="http://schemas.microsoft.com/office/word/2012/wordml" xmlns:w16cex="http://schemas.microsoft.com/office/word/2018/wordml/cex" xmlns:w16cid="http://schemas.microsoft.com/office/word/2016/wordml/cid" xmlns:w16="http://schemas.microsoft.com/office/word/2018/wordml" xmlns:w16sdtdh="http://schemas.microsoft.com/office/word/2020/wordml/sdtdatahash" xmlns:w16se="http://schemas.microsoft.com/office/word/2015/wordml/symex" xmlns:wpg="http://schemas.microsoft.com/office/word/2010/wordprocessingGroup" xmlns:wpi="http://schemas.microsoft.com/office/word/2010/wordprocessingInk" xmlns:wne="http://schemas.microsoft.com/office/word/2006/wordml" xmlns:wps="http://schemas.microsoft.com/office/word/2010/wordprocessingShape" mc:Ignorable="w14 w15 w16se w16cid w16 w16cex w16sdtdh wp14">
   <w:body>
     <w:p>
       <w:r>
         <w:rPr>
+          <w:noProof/>
           <w:lang w:eastAsia="sv-SE"/>
         </w:rPr>
         <w:drawing>
@@ -25,7 +26,7 @@
                     </pic:cNvPicPr>
                   </pic:nvPicPr>
                   <pic:blipFill>
-                    <a:blip r:embed="rId8">
+                    <a:blip r:embed="rId11">
                       <a:extLst>
                         <a:ext uri="{28A0092B-C50C-407E-A947-70E740481C1C}">
                           <a14:useLocalDpi xmlns:a14="http://schemas.microsoft.com/office/drawing/2010/main" val="0"/>
@@ -215,14 +216,13 @@
           <w:sz w:val="22"/>
         </w:rPr>
         <w:tab/>
-        <w:t>Elev</w:t>
       </w:r>
       <w:r>
         <w:rPr>
           <w:rFonts w:asciiTheme="majorHAnsi" w:hAnsiTheme="majorHAnsi"/>
           <w:sz w:val="22"/>
         </w:rPr>
-        <w:t>namn</w:t>
+        <w:t>Johannes Pettersson TE19C</w:t>
       </w:r>
       <w:r>
         <w:rPr>
@@ -299,8 +299,12 @@
           <w:sz w:val="22"/>
         </w:rPr>
         <w:sectPr>
-          <w:footerReference w:type="default" r:id="rId9"/>
-          <w:footerReference w:type="first" r:id="rId10"/>
+          <w:headerReference w:type="even" r:id="rId12"/>
+          <w:headerReference w:type="default" r:id="rId13"/>
+          <w:footerReference w:type="even" r:id="rId14"/>
+          <w:footerReference w:type="default" r:id="rId15"/>
+          <w:headerReference w:type="first" r:id="rId16"/>
+          <w:footerReference w:type="first" r:id="rId17"/>
           <w:pgSz w:w="11906" w:h="16838"/>
           <w:pgMar w:top="1417" w:right="1417" w:bottom="1417" w:left="1417" w:header="708" w:footer="708" w:gutter="0"/>
           <w:pgNumType w:fmt="lowerRoman" w:start="1"/>
@@ -882,7 +886,7 @@
     <w:p>
       <w:pPr>
         <w:sectPr>
-          <w:footerReference w:type="first" r:id="rId11"/>
+          <w:footerReference w:type="first" r:id="rId18"/>
           <w:pgSz w:w="11906" w:h="16838"/>
           <w:pgMar w:top="1417" w:right="1417" w:bottom="1417" w:left="1417" w:header="708" w:footer="708" w:gutter="0"/>
           <w:pgNumType w:fmt="lowerRoman" w:start="1"/>
@@ -913,45 +917,18 @@
     <w:p>
       <w:bookmarkStart w:id="3" w:name="_Toc345321897"/>
       <w:r>
-        <w:t>Under en inledningsrubrik ska problemet som s</w:t>
-      </w:r>
-      <w:r>
-        <w:t xml:space="preserve">ka behandlas presenteras. I ett </w:t>
-      </w:r>
-      <w:r>
-        <w:t>webbutvecklingsprojekt kan det handla om att skapa en helt ny webb</w:t>
-      </w:r>
-      <w:r>
-        <w:t xml:space="preserve">sida eller en bearbetning av en </w:t>
-      </w:r>
-      <w:r>
-        <w:t>redan existerande hemsida hos ett företag eller organisation. Inled</w:t>
-      </w:r>
-      <w:r>
-        <w:t xml:space="preserve">ningen ska även motivera varför </w:t>
-      </w:r>
-      <w:r>
-        <w:t>detta projekt behövs och varför man valt ett visst område. Sätt fokus på p</w:t>
-      </w:r>
-      <w:r>
-        <w:t xml:space="preserve">roblemet, utan problem </w:t>
-      </w:r>
-      <w:r>
-        <w:t>finns ju ingen anledning att försöka förbättra. Sätt in problemet i ett sammanhang. Varför är de</w:t>
-      </w:r>
-      <w:r>
-        <w:t xml:space="preserve">t </w:t>
-      </w:r>
-      <w:r>
-        <w:t>viktigt att göra något åt problemet? Vilka tänkbara vinster fi</w:t>
-      </w:r>
-      <w:r>
-        <w:t xml:space="preserve">nns med att kunna göra något åt </w:t>
-      </w:r>
-      <w:r>
-        <w:t>problemet?</w:t>
+        <w:t>Under en inledningsrubrik ska problemet som ska behandlas presenteras. I ett webbutvecklingsprojekt kan det handla om att skapa en helt ny webbsida eller en bearbetning av en redan existerande hemsida hos ett företag eller organisation. Inledningen ska även motivera varför detta projekt behövs och varför man valt ett visst område. Sätt fokus på problemet, utan problem finns ju ingen anledning att försöka förbättra. Sätt in problemet i ett sammanhang. Varför är det viktigt att göra något åt problemet? Vilka tänkbara vinster finns med att kunna göra något åt problemet?</w:t>
       </w:r>
     </w:p>
+    <w:p>
+      <w:r>
+        <w:t xml:space="preserve">I detta projekt har bioföretaget Filmstaden hyrt in mig som en webbutvecklare. Mitt uppdrag är att med hjälp av deras nuvarande hemsida som inspiration förbättra layouten och optimera användarupplevelsen hos en ny potentiell webbplats. </w:t>
+      </w:r>
+      <w:r>
+        <w:t>Filmstaden anser att detta är en nödvändig åtgärd då deras hemsida har varit samma i flera år och är därför villiga att betala en relativt hög summa pengar för att få en hemsida som de är nöjda med.</w:t>
+      </w:r>
+    </w:p>
+    <w:p/>
     <w:p>
       <w:pPr>
         <w:pStyle w:val="Rubrik2"/>
@@ -968,66 +945,15 @@
     </w:p>
     <w:p>
       <w:r>
-        <w:t>I en projektplan och i många skriftliga projektredovisningar är det</w:t>
-      </w:r>
-      <w:r>
-        <w:t xml:space="preserve"> vanligt att syftet har en egen </w:t>
-      </w:r>
-      <w:r>
-        <w:t>rubrik. Syftet beskriver kortfattat vad du vill göra och få ut av ditt pr</w:t>
-      </w:r>
-      <w:r>
-        <w:t xml:space="preserve">ojekt. Exempel på hur ett syfte </w:t>
-      </w:r>
-      <w:r>
-        <w:t xml:space="preserve">kan formuleras är: ”Syftet med detta projekt är att förbättra hemsidan.se vad </w:t>
-      </w:r>
-      <w:r>
-        <w:t>gäller navigeringen och strukturen</w:t>
-      </w:r>
-      <w:r>
-        <w:t>”</w:t>
-      </w:r>
-      <w:r>
-        <w:t>.</w:t>
-      </w:r>
-      <w:r>
-        <w:t xml:space="preserve"> Ett annat exempel kan vara ”Syftet med detta projekt är att jämför</w:t>
-      </w:r>
-      <w:r>
-        <w:t xml:space="preserve">a olika </w:t>
-      </w:r>
-      <w:r>
-        <w:t>designalternativ för rest</w:t>
-      </w:r>
-      <w:r>
-        <w:t xml:space="preserve">aurangen Dal </w:t>
-      </w:r>
-      <w:proofErr w:type="spellStart"/>
-      <w:r>
-        <w:t>Baffos</w:t>
-      </w:r>
-      <w:proofErr w:type="spellEnd"/>
-      <w:r>
-        <w:t xml:space="preserve"> nya hemsida</w:t>
-      </w:r>
-      <w:r>
-        <w:t>”</w:t>
-      </w:r>
-      <w:r>
-        <w:t>.</w:t>
-      </w:r>
-      <w:r>
-        <w:t xml:space="preserve"> Tänk på </w:t>
-      </w:r>
-      <w:r>
-        <w:t xml:space="preserve">att hålla syftet konkret och så </w:t>
-      </w:r>
-      <w:r>
-        <w:t>detaljerat som möjligt</w:t>
-      </w:r>
-      <w:r>
-        <w:t>.</w:t>
+        <w:t>I en projektplan och i många skriftliga projektredovisningar är det vanligt att syftet har en egen rubrik. Syftet beskriver kortfattat vad du vill göra och få ut av ditt projekt. Exempel på hur ett syfte kan formuleras är: ”Syftet med detta projekt är att förbättra hemsidan.se vad gäller navigeringen och strukturen”. Ett annat exempel kan vara ”Syftet med detta projekt är att jämföra olika designalternativ för restaurangen Dal Baffos nya hemsida”. Tänk på att hålla syftet konkret och så detaljerat som möjligt.</w:t>
+      </w:r>
+      <w:r>
+        <w:t xml:space="preserve"> </w:t>
+      </w:r>
+    </w:p>
+    <w:p>
+      <w:r>
+        <w:t>Syftet med detta projekt är att förbättra layouten och optimera användarupplevelsen av www.filmstaden.se hemsidan</w:t>
       </w:r>
     </w:p>
     <w:p>
@@ -1059,10 +985,7 @@
     </w:p>
     <w:p>
       <w:r>
-        <w:t>Beskriv så detaljerat som möjligt vad du planerar att göra</w:t>
-      </w:r>
-      <w:r>
-        <w:t xml:space="preserve"> och hur du tänker gå tillväga. Försök att få med</w:t>
+        <w:t>Beskriv så detaljerat som möjligt vad du planerar att göra och hur du tänker gå tillväga. Försök att få med</w:t>
       </w:r>
     </w:p>
     <w:p>
@@ -1092,23 +1015,7 @@
         <w:t>Bibliotek/ramverk</w:t>
       </w:r>
       <w:r>
-        <w:t xml:space="preserve"> (</w:t>
-      </w:r>
-      <w:proofErr w:type="spellStart"/>
-      <w:r>
-        <w:t>jQuery</w:t>
-      </w:r>
-      <w:proofErr w:type="spellEnd"/>
-      <w:r>
-        <w:t xml:space="preserve">, </w:t>
-      </w:r>
-      <w:proofErr w:type="spellStart"/>
-      <w:r>
-        <w:t>Bootstrap</w:t>
-      </w:r>
-      <w:proofErr w:type="spellEnd"/>
-      <w:r>
-        <w:t>, Chart.js osv.)</w:t>
+        <w:t xml:space="preserve"> (jQuery, Bootstrap, Chart.js osv.)</w:t>
       </w:r>
     </w:p>
     <w:p>
@@ -1123,23 +1030,7 @@
         <w:t>Programvaror</w:t>
       </w:r>
       <w:r>
-        <w:t xml:space="preserve"> (VS, VS </w:t>
-      </w:r>
-      <w:proofErr w:type="spellStart"/>
-      <w:r>
-        <w:t>Code</w:t>
-      </w:r>
-      <w:proofErr w:type="spellEnd"/>
-      <w:r>
-        <w:t xml:space="preserve">, Photoshop, </w:t>
-      </w:r>
-      <w:proofErr w:type="spellStart"/>
-      <w:r>
-        <w:t>Indesign</w:t>
-      </w:r>
-      <w:proofErr w:type="spellEnd"/>
-      <w:r>
-        <w:t xml:space="preserve"> osv.)</w:t>
+        <w:t xml:space="preserve"> (VS, VS Code, Photoshop, Indesign osv.)</w:t>
       </w:r>
     </w:p>
     <w:p>
@@ -1154,36 +1045,7 @@
         <w:t>Verktyg</w:t>
       </w:r>
       <w:r>
-        <w:t xml:space="preserve"> (</w:t>
-      </w:r>
-      <w:proofErr w:type="spellStart"/>
-      <w:r>
-        <w:t>Minifier</w:t>
-      </w:r>
-      <w:proofErr w:type="spellEnd"/>
-      <w:r>
-        <w:t xml:space="preserve"> eller modifiera </w:t>
-      </w:r>
-      <w:proofErr w:type="spellStart"/>
-      <w:r>
-        <w:t>Bootstrap</w:t>
-      </w:r>
-      <w:proofErr w:type="spellEnd"/>
-      <w:r>
-        <w:t xml:space="preserve"> med </w:t>
-      </w:r>
-      <w:proofErr w:type="spellStart"/>
-      <w:r>
-        <w:t>np</w:t>
-      </w:r>
-      <w:bookmarkStart w:id="7" w:name="_GoBack"/>
-      <w:bookmarkEnd w:id="7"/>
-      <w:r>
-        <w:t>m</w:t>
-      </w:r>
-      <w:proofErr w:type="spellEnd"/>
-      <w:r>
-        <w:t xml:space="preserve"> t.ex.)</w:t>
+        <w:t xml:space="preserve"> (Minifier eller modifiera Bootstrap med npm t.ex.)</w:t>
       </w:r>
     </w:p>
     <w:p>
@@ -1200,69 +1062,39 @@
     </w:p>
     <w:p>
       <w:r>
-        <w:t>Beskriv detaljerat vad du tänker göra. Andra skall av din beskrivning fö</w:t>
-      </w:r>
-      <w:r>
-        <w:t xml:space="preserve">rstå precis vad du tänker göra. </w:t>
-      </w:r>
-      <w:r>
-        <w:t>Var konkret, inte generell eller svävande. Detta avsnitt är viktigare än man tror! Ma</w:t>
-      </w:r>
-      <w:r>
-        <w:t xml:space="preserve">n kan också under </w:t>
-      </w:r>
-      <w:r>
-        <w:t>metodrubriken passa på att kritisera och värdera källorna so</w:t>
-      </w:r>
-      <w:r>
-        <w:t xml:space="preserve">m man tänker använda sig av och </w:t>
-      </w:r>
-      <w:r>
-        <w:t>motivera varför</w:t>
-      </w:r>
-      <w:r>
-        <w:t>.</w:t>
+        <w:t>Beskriv detaljerat vad du tänker göra. Andra skall av din beskrivning förstå precis vad du tänker göra. Var konkret, inte generell eller svävande. Detta avsnitt är viktigare än man tror! Man kan också under metodrubriken passa på att kritisera och värdera källorna som man tänker använda sig av och motivera varför.</w:t>
+      </w:r>
+    </w:p>
+    <w:p/>
+    <w:p>
+      <w:r>
+        <w:t>Ev. Anime.js</w:t>
       </w:r>
     </w:p>
     <w:p>
       <w:pPr>
         <w:pStyle w:val="Rubrik2"/>
       </w:pPr>
-      <w:bookmarkStart w:id="8" w:name="_Toc7070558"/>
+      <w:bookmarkStart w:id="7" w:name="_Toc7070558"/>
       <w:r>
         <w:t>Avgränsningar</w:t>
       </w:r>
-      <w:bookmarkEnd w:id="8"/>
+      <w:bookmarkEnd w:id="7"/>
     </w:p>
     <w:p>
       <w:r>
-        <w:t xml:space="preserve">En kort rubrik som förtydligar vad projektet inte skall innehålla eller leverera. Denna rubrik kan vara bra så att det inte blir några missförstånd mellan utvecklare och beställare. Det skulle t.ex. kunna handla om att ”I projektet ingår inte publicering av webbsida på en server och inte heller tillhandahållande av domän”. I fallet med er som inte läser Webbserverprogrammering 1 skulle man kunna ha något i stil med ”Formuläret som ska finnas på kontaktsidan kommer bara utvecklas på klientsidan och </w:t>
-      </w:r>
-      <w:r>
-        <w:t>data</w:t>
-      </w:r>
-      <w:r>
-        <w:t xml:space="preserve"> som skickas kommer alltså i</w:t>
-      </w:r>
-      <w:r>
-        <w:t>nte att behandlas på något sätt</w:t>
-      </w:r>
-      <w:r>
-        <w:t>”</w:t>
-      </w:r>
-      <w:r>
-        <w:t>.</w:t>
+        <w:t>En kort rubrik som förtydligar vad projektet inte skall innehålla eller leverera. Denna rubrik kan vara bra så att det inte blir några missförstånd mellan utvecklare och beställare. Det skulle t.ex. kunna handla om att ”I projektet ingår inte publicering av webbsida på en server och inte heller tillhandahållande av domän”. I fallet med er som inte läser Webbserverprogrammering 1 skulle man kunna ha något i stil med ”Formuläret som ska finnas på kontaktsidan kommer bara utvecklas på klientsidan och data som skickas kommer alltså inte att behandlas på något sätt”.</w:t>
       </w:r>
     </w:p>
     <w:p>
       <w:pPr>
         <w:pStyle w:val="Rubrik2"/>
       </w:pPr>
-      <w:bookmarkStart w:id="9" w:name="_Toc7070559"/>
+      <w:bookmarkStart w:id="8" w:name="_Toc7070559"/>
       <w:r>
         <w:t>Potentiella problem</w:t>
       </w:r>
-      <w:bookmarkEnd w:id="9"/>
+      <w:bookmarkEnd w:id="8"/>
     </w:p>
     <w:p>
       <w:r>
@@ -1287,7 +1119,7 @@
           <w:szCs w:val="32"/>
         </w:rPr>
       </w:pPr>
-      <w:bookmarkStart w:id="10" w:name="_Toc345321898"/>
+      <w:bookmarkStart w:id="9" w:name="_Toc345321898"/>
       <w:r>
         <w:br w:type="page"/>
       </w:r>
@@ -1296,13 +1128,13 @@
       <w:pPr>
         <w:pStyle w:val="Rubrik1"/>
       </w:pPr>
-      <w:bookmarkStart w:id="11" w:name="_Toc7070560"/>
-      <w:bookmarkEnd w:id="10"/>
+      <w:bookmarkStart w:id="10" w:name="_Toc7070560"/>
+      <w:bookmarkEnd w:id="9"/>
       <w:r>
         <w:lastRenderedPageBreak/>
         <w:t>Tidsplan</w:t>
       </w:r>
-      <w:bookmarkEnd w:id="11"/>
+      <w:bookmarkEnd w:id="10"/>
     </w:p>
     <w:p>
       <w:r>
@@ -1422,7 +1254,7 @@
 </file>
 
 <file path=word/endnotes.xml><?xml version="1.0" encoding="utf-8"?>
-<w:endnotes xmlns:wpc="http://schemas.microsoft.com/office/word/2010/wordprocessingCanvas" xmlns:cx="http://schemas.microsoft.com/office/drawing/2014/chartex" xmlns:cx1="http://schemas.microsoft.com/office/drawing/2015/9/8/chartex" xmlns:cx2="http://schemas.microsoft.com/office/drawing/2015/10/21/chartex" xmlns:cx3="http://schemas.microsoft.com/office/drawing/2016/5/9/chartex" xmlns:cx4="http://schemas.microsoft.com/office/drawing/2016/5/10/chartex" xmlns:cx5="http://schemas.microsoft.com/office/drawing/2016/5/11/chartex" xmlns:cx6="http://schemas.microsoft.com/office/drawing/2016/5/12/chartex" xmlns:cx7="http://schemas.microsoft.com/office/drawing/2016/5/13/chartex" xmlns:cx8="http://schemas.microsoft.com/office/drawing/2016/5/14/chartex" xmlns:mc="http://schemas.openxmlformats.org/markup-compatibility/2006" xmlns:aink="http://schemas.microsoft.com/office/drawing/2016/ink" xmlns:am3d="http://schemas.microsoft.com/office/drawing/2017/model3d" xmlns:o="urn:schemas-microsoft-com:office:office" xmlns:r="http://schemas.openxmlformats.org/officeDocument/2006/relationships" xmlns:m="http://schemas.openxmlformats.org/officeDocument/2006/math" xmlns:v="urn:schemas-microsoft-com:vml" xmlns:wp14="http://schemas.microsoft.com/office/word/2010/wordprocessingDrawing" xmlns:wp="http://schemas.openxmlformats.org/drawingml/2006/wordprocessingDrawing" xmlns:w10="urn:schemas-microsoft-com:office:word" xmlns:w="http://schemas.openxmlformats.org/wordprocessingml/2006/main" xmlns:w14="http://schemas.microsoft.com/office/word/2010/wordml" xmlns:w15="http://schemas.microsoft.com/office/word/2012/wordml" xmlns:w16cid="http://schemas.microsoft.com/office/word/2016/wordml/cid" xmlns:w16se="http://schemas.microsoft.com/office/word/2015/wordml/symex" xmlns:wpg="http://schemas.microsoft.com/office/word/2010/wordprocessingGroup" xmlns:wpi="http://schemas.microsoft.com/office/word/2010/wordprocessingInk" xmlns:wne="http://schemas.microsoft.com/office/word/2006/wordml" xmlns:wps="http://schemas.microsoft.com/office/word/2010/wordprocessingShape" mc:Ignorable="w14 w15 w16se w16cid wp14">
+<w:endnotes xmlns:wpc="http://schemas.microsoft.com/office/word/2010/wordprocessingCanvas" xmlns:cx="http://schemas.microsoft.com/office/drawing/2014/chartex" xmlns:cx1="http://schemas.microsoft.com/office/drawing/2015/9/8/chartex" xmlns:cx2="http://schemas.microsoft.com/office/drawing/2015/10/21/chartex" xmlns:cx3="http://schemas.microsoft.com/office/drawing/2016/5/9/chartex" xmlns:cx4="http://schemas.microsoft.com/office/drawing/2016/5/10/chartex" xmlns:cx5="http://schemas.microsoft.com/office/drawing/2016/5/11/chartex" xmlns:cx6="http://schemas.microsoft.com/office/drawing/2016/5/12/chartex" xmlns:cx7="http://schemas.microsoft.com/office/drawing/2016/5/13/chartex" xmlns:cx8="http://schemas.microsoft.com/office/drawing/2016/5/14/chartex" xmlns:mc="http://schemas.openxmlformats.org/markup-compatibility/2006" xmlns:aink="http://schemas.microsoft.com/office/drawing/2016/ink" xmlns:am3d="http://schemas.microsoft.com/office/drawing/2017/model3d" xmlns:o="urn:schemas-microsoft-com:office:office" xmlns:r="http://schemas.openxmlformats.org/officeDocument/2006/relationships" xmlns:m="http://schemas.openxmlformats.org/officeDocument/2006/math" xmlns:v="urn:schemas-microsoft-com:vml" xmlns:wp14="http://schemas.microsoft.com/office/word/2010/wordprocessingDrawing" xmlns:wp="http://schemas.openxmlformats.org/drawingml/2006/wordprocessingDrawing" xmlns:w10="urn:schemas-microsoft-com:office:word" xmlns:w="http://schemas.openxmlformats.org/wordprocessingml/2006/main" xmlns:w14="http://schemas.microsoft.com/office/word/2010/wordml" xmlns:w15="http://schemas.microsoft.com/office/word/2012/wordml" xmlns:w16cex="http://schemas.microsoft.com/office/word/2018/wordml/cex" xmlns:w16cid="http://schemas.microsoft.com/office/word/2016/wordml/cid" xmlns:w16="http://schemas.microsoft.com/office/word/2018/wordml" xmlns:w16sdtdh="http://schemas.microsoft.com/office/word/2020/wordml/sdtdatahash" xmlns:w16se="http://schemas.microsoft.com/office/word/2015/wordml/symex" xmlns:wpg="http://schemas.microsoft.com/office/word/2010/wordprocessingGroup" xmlns:wpi="http://schemas.microsoft.com/office/word/2010/wordprocessingInk" xmlns:wne="http://schemas.microsoft.com/office/word/2006/wordml" xmlns:wps="http://schemas.microsoft.com/office/word/2010/wordprocessingShape" mc:Ignorable="w14 w15 w16se w16cid w16 w16cex w16sdtdh wp14">
   <w:endnote w:type="separator" w:id="-1">
     <w:p>
       <w:pPr>
@@ -1447,7 +1279,17 @@
 </file>
 
 <file path=word/footer1.xml><?xml version="1.0" encoding="utf-8"?>
-<w:ftr xmlns:wpc="http://schemas.microsoft.com/office/word/2010/wordprocessingCanvas" xmlns:cx="http://schemas.microsoft.com/office/drawing/2014/chartex" xmlns:cx1="http://schemas.microsoft.com/office/drawing/2015/9/8/chartex" xmlns:cx2="http://schemas.microsoft.com/office/drawing/2015/10/21/chartex" xmlns:cx3="http://schemas.microsoft.com/office/drawing/2016/5/9/chartex" xmlns:cx4="http://schemas.microsoft.com/office/drawing/2016/5/10/chartex" xmlns:cx5="http://schemas.microsoft.com/office/drawing/2016/5/11/chartex" xmlns:cx6="http://schemas.microsoft.com/office/drawing/2016/5/12/chartex" xmlns:cx7="http://schemas.microsoft.com/office/drawing/2016/5/13/chartex" xmlns:cx8="http://schemas.microsoft.com/office/drawing/2016/5/14/chartex" xmlns:mc="http://schemas.openxmlformats.org/markup-compatibility/2006" xmlns:aink="http://schemas.microsoft.com/office/drawing/2016/ink" xmlns:am3d="http://schemas.microsoft.com/office/drawing/2017/model3d" xmlns:o="urn:schemas-microsoft-com:office:office" xmlns:r="http://schemas.openxmlformats.org/officeDocument/2006/relationships" xmlns:m="http://schemas.openxmlformats.org/officeDocument/2006/math" xmlns:v="urn:schemas-microsoft-com:vml" xmlns:wp14="http://schemas.microsoft.com/office/word/2010/wordprocessingDrawing" xmlns:wp="http://schemas.openxmlformats.org/drawingml/2006/wordprocessingDrawing" xmlns:w10="urn:schemas-microsoft-com:office:word" xmlns:w="http://schemas.openxmlformats.org/wordprocessingml/2006/main" xmlns:w14="http://schemas.microsoft.com/office/word/2010/wordml" xmlns:w15="http://schemas.microsoft.com/office/word/2012/wordml" xmlns:w16cid="http://schemas.microsoft.com/office/word/2016/wordml/cid" xmlns:w16se="http://schemas.microsoft.com/office/word/2015/wordml/symex" xmlns:wpg="http://schemas.microsoft.com/office/word/2010/wordprocessingGroup" xmlns:wpi="http://schemas.microsoft.com/office/word/2010/wordprocessingInk" xmlns:wne="http://schemas.microsoft.com/office/word/2006/wordml" xmlns:wps="http://schemas.microsoft.com/office/word/2010/wordprocessingShape" mc:Ignorable="w14 w15 w16se w16cid wp14">
+<w:ftr xmlns:wpc="http://schemas.microsoft.com/office/word/2010/wordprocessingCanvas" xmlns:cx="http://schemas.microsoft.com/office/drawing/2014/chartex" xmlns:cx1="http://schemas.microsoft.com/office/drawing/2015/9/8/chartex" xmlns:cx2="http://schemas.microsoft.com/office/drawing/2015/10/21/chartex" xmlns:cx3="http://schemas.microsoft.com/office/drawing/2016/5/9/chartex" xmlns:cx4="http://schemas.microsoft.com/office/drawing/2016/5/10/chartex" xmlns:cx5="http://schemas.microsoft.com/office/drawing/2016/5/11/chartex" xmlns:cx6="http://schemas.microsoft.com/office/drawing/2016/5/12/chartex" xmlns:cx7="http://schemas.microsoft.com/office/drawing/2016/5/13/chartex" xmlns:cx8="http://schemas.microsoft.com/office/drawing/2016/5/14/chartex" xmlns:mc="http://schemas.openxmlformats.org/markup-compatibility/2006" xmlns:aink="http://schemas.microsoft.com/office/drawing/2016/ink" xmlns:am3d="http://schemas.microsoft.com/office/drawing/2017/model3d" xmlns:o="urn:schemas-microsoft-com:office:office" xmlns:r="http://schemas.openxmlformats.org/officeDocument/2006/relationships" xmlns:m="http://schemas.openxmlformats.org/officeDocument/2006/math" xmlns:v="urn:schemas-microsoft-com:vml" xmlns:wp14="http://schemas.microsoft.com/office/word/2010/wordprocessingDrawing" xmlns:wp="http://schemas.openxmlformats.org/drawingml/2006/wordprocessingDrawing" xmlns:w10="urn:schemas-microsoft-com:office:word" xmlns:w="http://schemas.openxmlformats.org/wordprocessingml/2006/main" xmlns:w14="http://schemas.microsoft.com/office/word/2010/wordml" xmlns:w15="http://schemas.microsoft.com/office/word/2012/wordml" xmlns:w16cex="http://schemas.microsoft.com/office/word/2018/wordml/cex" xmlns:w16cid="http://schemas.microsoft.com/office/word/2016/wordml/cid" xmlns:w16="http://schemas.microsoft.com/office/word/2018/wordml" xmlns:w16sdtdh="http://schemas.microsoft.com/office/word/2020/wordml/sdtdatahash" xmlns:w16se="http://schemas.microsoft.com/office/word/2015/wordml/symex" xmlns:wpg="http://schemas.microsoft.com/office/word/2010/wordprocessingGroup" xmlns:wpi="http://schemas.microsoft.com/office/word/2010/wordprocessingInk" xmlns:wne="http://schemas.microsoft.com/office/word/2006/wordml" xmlns:wps="http://schemas.microsoft.com/office/word/2010/wordprocessingShape" mc:Ignorable="w14 w15 w16se w16cid w16 w16cex w16sdtdh wp14">
+  <w:p>
+    <w:pPr>
+      <w:pStyle w:val="Sidfot"/>
+    </w:pPr>
+  </w:p>
+</w:ftr>
+</file>
+
+<file path=word/footer2.xml><?xml version="1.0" encoding="utf-8"?>
+<w:ftr xmlns:wpc="http://schemas.microsoft.com/office/word/2010/wordprocessingCanvas" xmlns:cx="http://schemas.microsoft.com/office/drawing/2014/chartex" xmlns:cx1="http://schemas.microsoft.com/office/drawing/2015/9/8/chartex" xmlns:cx2="http://schemas.microsoft.com/office/drawing/2015/10/21/chartex" xmlns:cx3="http://schemas.microsoft.com/office/drawing/2016/5/9/chartex" xmlns:cx4="http://schemas.microsoft.com/office/drawing/2016/5/10/chartex" xmlns:cx5="http://schemas.microsoft.com/office/drawing/2016/5/11/chartex" xmlns:cx6="http://schemas.microsoft.com/office/drawing/2016/5/12/chartex" xmlns:cx7="http://schemas.microsoft.com/office/drawing/2016/5/13/chartex" xmlns:cx8="http://schemas.microsoft.com/office/drawing/2016/5/14/chartex" xmlns:mc="http://schemas.openxmlformats.org/markup-compatibility/2006" xmlns:aink="http://schemas.microsoft.com/office/drawing/2016/ink" xmlns:am3d="http://schemas.microsoft.com/office/drawing/2017/model3d" xmlns:o="urn:schemas-microsoft-com:office:office" xmlns:r="http://schemas.openxmlformats.org/officeDocument/2006/relationships" xmlns:m="http://schemas.openxmlformats.org/officeDocument/2006/math" xmlns:v="urn:schemas-microsoft-com:vml" xmlns:wp14="http://schemas.microsoft.com/office/word/2010/wordprocessingDrawing" xmlns:wp="http://schemas.openxmlformats.org/drawingml/2006/wordprocessingDrawing" xmlns:w10="urn:schemas-microsoft-com:office:word" xmlns:w="http://schemas.openxmlformats.org/wordprocessingml/2006/main" xmlns:w14="http://schemas.microsoft.com/office/word/2010/wordml" xmlns:w15="http://schemas.microsoft.com/office/word/2012/wordml" xmlns:w16cex="http://schemas.microsoft.com/office/word/2018/wordml/cex" xmlns:w16cid="http://schemas.microsoft.com/office/word/2016/wordml/cid" xmlns:w16="http://schemas.microsoft.com/office/word/2018/wordml" xmlns:w16sdtdh="http://schemas.microsoft.com/office/word/2020/wordml/sdtdatahash" xmlns:w16se="http://schemas.microsoft.com/office/word/2015/wordml/symex" xmlns:wpg="http://schemas.microsoft.com/office/word/2010/wordprocessingGroup" xmlns:wpi="http://schemas.microsoft.com/office/word/2010/wordprocessingInk" xmlns:wne="http://schemas.microsoft.com/office/word/2006/wordml" xmlns:wps="http://schemas.microsoft.com/office/word/2010/wordprocessingShape" mc:Ignorable="w14 w15 w16se w16cid w16 w16cex w16sdtdh wp14">
   <w:sdt>
     <w:sdtPr>
       <w:id w:val="420158120"/>
@@ -1492,8 +1334,8 @@
 </w:ftr>
 </file>
 
-<file path=word/footer2.xml><?xml version="1.0" encoding="utf-8"?>
-<w:ftr xmlns:wpc="http://schemas.microsoft.com/office/word/2010/wordprocessingCanvas" xmlns:cx="http://schemas.microsoft.com/office/drawing/2014/chartex" xmlns:cx1="http://schemas.microsoft.com/office/drawing/2015/9/8/chartex" xmlns:cx2="http://schemas.microsoft.com/office/drawing/2015/10/21/chartex" xmlns:cx3="http://schemas.microsoft.com/office/drawing/2016/5/9/chartex" xmlns:cx4="http://schemas.microsoft.com/office/drawing/2016/5/10/chartex" xmlns:cx5="http://schemas.microsoft.com/office/drawing/2016/5/11/chartex" xmlns:cx6="http://schemas.microsoft.com/office/drawing/2016/5/12/chartex" xmlns:cx7="http://schemas.microsoft.com/office/drawing/2016/5/13/chartex" xmlns:cx8="http://schemas.microsoft.com/office/drawing/2016/5/14/chartex" xmlns:mc="http://schemas.openxmlformats.org/markup-compatibility/2006" xmlns:aink="http://schemas.microsoft.com/office/drawing/2016/ink" xmlns:am3d="http://schemas.microsoft.com/office/drawing/2017/model3d" xmlns:o="urn:schemas-microsoft-com:office:office" xmlns:r="http://schemas.openxmlformats.org/officeDocument/2006/relationships" xmlns:m="http://schemas.openxmlformats.org/officeDocument/2006/math" xmlns:v="urn:schemas-microsoft-com:vml" xmlns:wp14="http://schemas.microsoft.com/office/word/2010/wordprocessingDrawing" xmlns:wp="http://schemas.openxmlformats.org/drawingml/2006/wordprocessingDrawing" xmlns:w10="urn:schemas-microsoft-com:office:word" xmlns:w="http://schemas.openxmlformats.org/wordprocessingml/2006/main" xmlns:w14="http://schemas.microsoft.com/office/word/2010/wordml" xmlns:w15="http://schemas.microsoft.com/office/word/2012/wordml" xmlns:w16cid="http://schemas.microsoft.com/office/word/2016/wordml/cid" xmlns:w16se="http://schemas.microsoft.com/office/word/2015/wordml/symex" xmlns:wpg="http://schemas.microsoft.com/office/word/2010/wordprocessingGroup" xmlns:wpi="http://schemas.microsoft.com/office/word/2010/wordprocessingInk" xmlns:wne="http://schemas.microsoft.com/office/word/2006/wordml" xmlns:wps="http://schemas.microsoft.com/office/word/2010/wordprocessingShape" mc:Ignorable="w14 w15 w16se w16cid wp14">
+<file path=word/footer3.xml><?xml version="1.0" encoding="utf-8"?>
+<w:ftr xmlns:wpc="http://schemas.microsoft.com/office/word/2010/wordprocessingCanvas" xmlns:cx="http://schemas.microsoft.com/office/drawing/2014/chartex" xmlns:cx1="http://schemas.microsoft.com/office/drawing/2015/9/8/chartex" xmlns:cx2="http://schemas.microsoft.com/office/drawing/2015/10/21/chartex" xmlns:cx3="http://schemas.microsoft.com/office/drawing/2016/5/9/chartex" xmlns:cx4="http://schemas.microsoft.com/office/drawing/2016/5/10/chartex" xmlns:cx5="http://schemas.microsoft.com/office/drawing/2016/5/11/chartex" xmlns:cx6="http://schemas.microsoft.com/office/drawing/2016/5/12/chartex" xmlns:cx7="http://schemas.microsoft.com/office/drawing/2016/5/13/chartex" xmlns:cx8="http://schemas.microsoft.com/office/drawing/2016/5/14/chartex" xmlns:mc="http://schemas.openxmlformats.org/markup-compatibility/2006" xmlns:aink="http://schemas.microsoft.com/office/drawing/2016/ink" xmlns:am3d="http://schemas.microsoft.com/office/drawing/2017/model3d" xmlns:o="urn:schemas-microsoft-com:office:office" xmlns:r="http://schemas.openxmlformats.org/officeDocument/2006/relationships" xmlns:m="http://schemas.openxmlformats.org/officeDocument/2006/math" xmlns:v="urn:schemas-microsoft-com:vml" xmlns:wp14="http://schemas.microsoft.com/office/word/2010/wordprocessingDrawing" xmlns:wp="http://schemas.openxmlformats.org/drawingml/2006/wordprocessingDrawing" xmlns:w10="urn:schemas-microsoft-com:office:word" xmlns:w="http://schemas.openxmlformats.org/wordprocessingml/2006/main" xmlns:w14="http://schemas.microsoft.com/office/word/2010/wordml" xmlns:w15="http://schemas.microsoft.com/office/word/2012/wordml" xmlns:w16cex="http://schemas.microsoft.com/office/word/2018/wordml/cex" xmlns:w16cid="http://schemas.microsoft.com/office/word/2016/wordml/cid" xmlns:w16="http://schemas.microsoft.com/office/word/2018/wordml" xmlns:w16sdtdh="http://schemas.microsoft.com/office/word/2020/wordml/sdtdatahash" xmlns:w16se="http://schemas.microsoft.com/office/word/2015/wordml/symex" xmlns:wpg="http://schemas.microsoft.com/office/word/2010/wordprocessingGroup" xmlns:wpi="http://schemas.microsoft.com/office/word/2010/wordprocessingInk" xmlns:wne="http://schemas.microsoft.com/office/word/2006/wordml" xmlns:wps="http://schemas.microsoft.com/office/word/2010/wordprocessingShape" mc:Ignorable="w14 w15 w16se w16cid w16 w16cex w16sdtdh wp14">
   <w:p>
     <w:pPr>
       <w:pStyle w:val="Sidfot"/>
@@ -1508,8 +1350,8 @@
 </w:ftr>
 </file>
 
-<file path=word/footer3.xml><?xml version="1.0" encoding="utf-8"?>
-<w:ftr xmlns:wpc="http://schemas.microsoft.com/office/word/2010/wordprocessingCanvas" xmlns:cx="http://schemas.microsoft.com/office/drawing/2014/chartex" xmlns:cx1="http://schemas.microsoft.com/office/drawing/2015/9/8/chartex" xmlns:cx2="http://schemas.microsoft.com/office/drawing/2015/10/21/chartex" xmlns:cx3="http://schemas.microsoft.com/office/drawing/2016/5/9/chartex" xmlns:cx4="http://schemas.microsoft.com/office/drawing/2016/5/10/chartex" xmlns:cx5="http://schemas.microsoft.com/office/drawing/2016/5/11/chartex" xmlns:cx6="http://schemas.microsoft.com/office/drawing/2016/5/12/chartex" xmlns:cx7="http://schemas.microsoft.com/office/drawing/2016/5/13/chartex" xmlns:cx8="http://schemas.microsoft.com/office/drawing/2016/5/14/chartex" xmlns:mc="http://schemas.openxmlformats.org/markup-compatibility/2006" xmlns:aink="http://schemas.microsoft.com/office/drawing/2016/ink" xmlns:am3d="http://schemas.microsoft.com/office/drawing/2017/model3d" xmlns:o="urn:schemas-microsoft-com:office:office" xmlns:r="http://schemas.openxmlformats.org/officeDocument/2006/relationships" xmlns:m="http://schemas.openxmlformats.org/officeDocument/2006/math" xmlns:v="urn:schemas-microsoft-com:vml" xmlns:wp14="http://schemas.microsoft.com/office/word/2010/wordprocessingDrawing" xmlns:wp="http://schemas.openxmlformats.org/drawingml/2006/wordprocessingDrawing" xmlns:w10="urn:schemas-microsoft-com:office:word" xmlns:w="http://schemas.openxmlformats.org/wordprocessingml/2006/main" xmlns:w14="http://schemas.microsoft.com/office/word/2010/wordml" xmlns:w15="http://schemas.microsoft.com/office/word/2012/wordml" xmlns:w16cid="http://schemas.microsoft.com/office/word/2016/wordml/cid" xmlns:w16se="http://schemas.microsoft.com/office/word/2015/wordml/symex" xmlns:wpg="http://schemas.microsoft.com/office/word/2010/wordprocessingGroup" xmlns:wpi="http://schemas.microsoft.com/office/word/2010/wordprocessingInk" xmlns:wne="http://schemas.microsoft.com/office/word/2006/wordml" xmlns:wps="http://schemas.microsoft.com/office/word/2010/wordprocessingShape" mc:Ignorable="w14 w15 w16se w16cid wp14">
+<file path=word/footer4.xml><?xml version="1.0" encoding="utf-8"?>
+<w:ftr xmlns:wpc="http://schemas.microsoft.com/office/word/2010/wordprocessingCanvas" xmlns:cx="http://schemas.microsoft.com/office/drawing/2014/chartex" xmlns:cx1="http://schemas.microsoft.com/office/drawing/2015/9/8/chartex" xmlns:cx2="http://schemas.microsoft.com/office/drawing/2015/10/21/chartex" xmlns:cx3="http://schemas.microsoft.com/office/drawing/2016/5/9/chartex" xmlns:cx4="http://schemas.microsoft.com/office/drawing/2016/5/10/chartex" xmlns:cx5="http://schemas.microsoft.com/office/drawing/2016/5/11/chartex" xmlns:cx6="http://schemas.microsoft.com/office/drawing/2016/5/12/chartex" xmlns:cx7="http://schemas.microsoft.com/office/drawing/2016/5/13/chartex" xmlns:cx8="http://schemas.microsoft.com/office/drawing/2016/5/14/chartex" xmlns:mc="http://schemas.openxmlformats.org/markup-compatibility/2006" xmlns:aink="http://schemas.microsoft.com/office/drawing/2016/ink" xmlns:am3d="http://schemas.microsoft.com/office/drawing/2017/model3d" xmlns:o="urn:schemas-microsoft-com:office:office" xmlns:r="http://schemas.openxmlformats.org/officeDocument/2006/relationships" xmlns:m="http://schemas.openxmlformats.org/officeDocument/2006/math" xmlns:v="urn:schemas-microsoft-com:vml" xmlns:wp14="http://schemas.microsoft.com/office/word/2010/wordprocessingDrawing" xmlns:wp="http://schemas.openxmlformats.org/drawingml/2006/wordprocessingDrawing" xmlns:w10="urn:schemas-microsoft-com:office:word" xmlns:w="http://schemas.openxmlformats.org/wordprocessingml/2006/main" xmlns:w14="http://schemas.microsoft.com/office/word/2010/wordml" xmlns:w15="http://schemas.microsoft.com/office/word/2012/wordml" xmlns:w16cex="http://schemas.microsoft.com/office/word/2018/wordml/cex" xmlns:w16cid="http://schemas.microsoft.com/office/word/2016/wordml/cid" xmlns:w16="http://schemas.microsoft.com/office/word/2018/wordml" xmlns:w16sdtdh="http://schemas.microsoft.com/office/word/2020/wordml/sdtdatahash" xmlns:w16se="http://schemas.microsoft.com/office/word/2015/wordml/symex" xmlns:wpg="http://schemas.microsoft.com/office/word/2010/wordprocessingGroup" xmlns:wpi="http://schemas.microsoft.com/office/word/2010/wordprocessingInk" xmlns:wne="http://schemas.microsoft.com/office/word/2006/wordml" xmlns:wps="http://schemas.microsoft.com/office/word/2010/wordprocessingShape" mc:Ignorable="w14 w15 w16se w16cid w16 w16cex w16sdtdh wp14">
   <w:sdt>
     <w:sdtPr>
       <w:id w:val="1026293048"/>
@@ -1555,7 +1397,7 @@
 </file>
 
 <file path=word/footnotes.xml><?xml version="1.0" encoding="utf-8"?>
-<w:footnotes xmlns:wpc="http://schemas.microsoft.com/office/word/2010/wordprocessingCanvas" xmlns:cx="http://schemas.microsoft.com/office/drawing/2014/chartex" xmlns:cx1="http://schemas.microsoft.com/office/drawing/2015/9/8/chartex" xmlns:cx2="http://schemas.microsoft.com/office/drawing/2015/10/21/chartex" xmlns:cx3="http://schemas.microsoft.com/office/drawing/2016/5/9/chartex" xmlns:cx4="http://schemas.microsoft.com/office/drawing/2016/5/10/chartex" xmlns:cx5="http://schemas.microsoft.com/office/drawing/2016/5/11/chartex" xmlns:cx6="http://schemas.microsoft.com/office/drawing/2016/5/12/chartex" xmlns:cx7="http://schemas.microsoft.com/office/drawing/2016/5/13/chartex" xmlns:cx8="http://schemas.microsoft.com/office/drawing/2016/5/14/chartex" xmlns:mc="http://schemas.openxmlformats.org/markup-compatibility/2006" xmlns:aink="http://schemas.microsoft.com/office/drawing/2016/ink" xmlns:am3d="http://schemas.microsoft.com/office/drawing/2017/model3d" xmlns:o="urn:schemas-microsoft-com:office:office" xmlns:r="http://schemas.openxmlformats.org/officeDocument/2006/relationships" xmlns:m="http://schemas.openxmlformats.org/officeDocument/2006/math" xmlns:v="urn:schemas-microsoft-com:vml" xmlns:wp14="http://schemas.microsoft.com/office/word/2010/wordprocessingDrawing" xmlns:wp="http://schemas.openxmlformats.org/drawingml/2006/wordprocessingDrawing" xmlns:w10="urn:schemas-microsoft-com:office:word" xmlns:w="http://schemas.openxmlformats.org/wordprocessingml/2006/main" xmlns:w14="http://schemas.microsoft.com/office/word/2010/wordml" xmlns:w15="http://schemas.microsoft.com/office/word/2012/wordml" xmlns:w16cid="http://schemas.microsoft.com/office/word/2016/wordml/cid" xmlns:w16se="http://schemas.microsoft.com/office/word/2015/wordml/symex" xmlns:wpg="http://schemas.microsoft.com/office/word/2010/wordprocessingGroup" xmlns:wpi="http://schemas.microsoft.com/office/word/2010/wordprocessingInk" xmlns:wne="http://schemas.microsoft.com/office/word/2006/wordml" xmlns:wps="http://schemas.microsoft.com/office/word/2010/wordprocessingShape" mc:Ignorable="w14 w15 w16se w16cid wp14">
+<w:footnotes xmlns:wpc="http://schemas.microsoft.com/office/word/2010/wordprocessingCanvas" xmlns:cx="http://schemas.microsoft.com/office/drawing/2014/chartex" xmlns:cx1="http://schemas.microsoft.com/office/drawing/2015/9/8/chartex" xmlns:cx2="http://schemas.microsoft.com/office/drawing/2015/10/21/chartex" xmlns:cx3="http://schemas.microsoft.com/office/drawing/2016/5/9/chartex" xmlns:cx4="http://schemas.microsoft.com/office/drawing/2016/5/10/chartex" xmlns:cx5="http://schemas.microsoft.com/office/drawing/2016/5/11/chartex" xmlns:cx6="http://schemas.microsoft.com/office/drawing/2016/5/12/chartex" xmlns:cx7="http://schemas.microsoft.com/office/drawing/2016/5/13/chartex" xmlns:cx8="http://schemas.microsoft.com/office/drawing/2016/5/14/chartex" xmlns:mc="http://schemas.openxmlformats.org/markup-compatibility/2006" xmlns:aink="http://schemas.microsoft.com/office/drawing/2016/ink" xmlns:am3d="http://schemas.microsoft.com/office/drawing/2017/model3d" xmlns:o="urn:schemas-microsoft-com:office:office" xmlns:r="http://schemas.openxmlformats.org/officeDocument/2006/relationships" xmlns:m="http://schemas.openxmlformats.org/officeDocument/2006/math" xmlns:v="urn:schemas-microsoft-com:vml" xmlns:wp14="http://schemas.microsoft.com/office/word/2010/wordprocessingDrawing" xmlns:wp="http://schemas.openxmlformats.org/drawingml/2006/wordprocessingDrawing" xmlns:w10="urn:schemas-microsoft-com:office:word" xmlns:w="http://schemas.openxmlformats.org/wordprocessingml/2006/main" xmlns:w14="http://schemas.microsoft.com/office/word/2010/wordml" xmlns:w15="http://schemas.microsoft.com/office/word/2012/wordml" xmlns:w16cex="http://schemas.microsoft.com/office/word/2018/wordml/cex" xmlns:w16cid="http://schemas.microsoft.com/office/word/2016/wordml/cid" xmlns:w16="http://schemas.microsoft.com/office/word/2018/wordml" xmlns:w16sdtdh="http://schemas.microsoft.com/office/word/2020/wordml/sdtdatahash" xmlns:w16se="http://schemas.microsoft.com/office/word/2015/wordml/symex" xmlns:wpg="http://schemas.microsoft.com/office/word/2010/wordprocessingGroup" xmlns:wpi="http://schemas.microsoft.com/office/word/2010/wordprocessingInk" xmlns:wne="http://schemas.microsoft.com/office/word/2006/wordml" xmlns:wps="http://schemas.microsoft.com/office/word/2010/wordprocessingShape" mc:Ignorable="w14 w15 w16se w16cid w16 w16cex w16sdtdh wp14">
   <w:footnote w:type="separator" w:id="-1">
     <w:p>
       <w:pPr>
@@ -1579,8 +1421,38 @@
 </w:footnotes>
 </file>
 
+<file path=word/header1.xml><?xml version="1.0" encoding="utf-8"?>
+<w:hdr xmlns:wpc="http://schemas.microsoft.com/office/word/2010/wordprocessingCanvas" xmlns:cx="http://schemas.microsoft.com/office/drawing/2014/chartex" xmlns:cx1="http://schemas.microsoft.com/office/drawing/2015/9/8/chartex" xmlns:cx2="http://schemas.microsoft.com/office/drawing/2015/10/21/chartex" xmlns:cx3="http://schemas.microsoft.com/office/drawing/2016/5/9/chartex" xmlns:cx4="http://schemas.microsoft.com/office/drawing/2016/5/10/chartex" xmlns:cx5="http://schemas.microsoft.com/office/drawing/2016/5/11/chartex" xmlns:cx6="http://schemas.microsoft.com/office/drawing/2016/5/12/chartex" xmlns:cx7="http://schemas.microsoft.com/office/drawing/2016/5/13/chartex" xmlns:cx8="http://schemas.microsoft.com/office/drawing/2016/5/14/chartex" xmlns:mc="http://schemas.openxmlformats.org/markup-compatibility/2006" xmlns:aink="http://schemas.microsoft.com/office/drawing/2016/ink" xmlns:am3d="http://schemas.microsoft.com/office/drawing/2017/model3d" xmlns:o="urn:schemas-microsoft-com:office:office" xmlns:r="http://schemas.openxmlformats.org/officeDocument/2006/relationships" xmlns:m="http://schemas.openxmlformats.org/officeDocument/2006/math" xmlns:v="urn:schemas-microsoft-com:vml" xmlns:wp14="http://schemas.microsoft.com/office/word/2010/wordprocessingDrawing" xmlns:wp="http://schemas.openxmlformats.org/drawingml/2006/wordprocessingDrawing" xmlns:w10="urn:schemas-microsoft-com:office:word" xmlns:w="http://schemas.openxmlformats.org/wordprocessingml/2006/main" xmlns:w14="http://schemas.microsoft.com/office/word/2010/wordml" xmlns:w15="http://schemas.microsoft.com/office/word/2012/wordml" xmlns:w16cex="http://schemas.microsoft.com/office/word/2018/wordml/cex" xmlns:w16cid="http://schemas.microsoft.com/office/word/2016/wordml/cid" xmlns:w16="http://schemas.microsoft.com/office/word/2018/wordml" xmlns:w16sdtdh="http://schemas.microsoft.com/office/word/2020/wordml/sdtdatahash" xmlns:w16se="http://schemas.microsoft.com/office/word/2015/wordml/symex" xmlns:wpg="http://schemas.microsoft.com/office/word/2010/wordprocessingGroup" xmlns:wpi="http://schemas.microsoft.com/office/word/2010/wordprocessingInk" xmlns:wne="http://schemas.microsoft.com/office/word/2006/wordml" xmlns:wps="http://schemas.microsoft.com/office/word/2010/wordprocessingShape" mc:Ignorable="w14 w15 w16se w16cid w16 w16cex w16sdtdh wp14">
+  <w:p>
+    <w:pPr>
+      <w:pStyle w:val="Sidhuvud"/>
+    </w:pPr>
+  </w:p>
+</w:hdr>
+</file>
+
+<file path=word/header2.xml><?xml version="1.0" encoding="utf-8"?>
+<w:hdr xmlns:wpc="http://schemas.microsoft.com/office/word/2010/wordprocessingCanvas" xmlns:cx="http://schemas.microsoft.com/office/drawing/2014/chartex" xmlns:cx1="http://schemas.microsoft.com/office/drawing/2015/9/8/chartex" xmlns:cx2="http://schemas.microsoft.com/office/drawing/2015/10/21/chartex" xmlns:cx3="http://schemas.microsoft.com/office/drawing/2016/5/9/chartex" xmlns:cx4="http://schemas.microsoft.com/office/drawing/2016/5/10/chartex" xmlns:cx5="http://schemas.microsoft.com/office/drawing/2016/5/11/chartex" xmlns:cx6="http://schemas.microsoft.com/office/drawing/2016/5/12/chartex" xmlns:cx7="http://schemas.microsoft.com/office/drawing/2016/5/13/chartex" xmlns:cx8="http://schemas.microsoft.com/office/drawing/2016/5/14/chartex" xmlns:mc="http://schemas.openxmlformats.org/markup-compatibility/2006" xmlns:aink="http://schemas.microsoft.com/office/drawing/2016/ink" xmlns:am3d="http://schemas.microsoft.com/office/drawing/2017/model3d" xmlns:o="urn:schemas-microsoft-com:office:office" xmlns:r="http://schemas.openxmlformats.org/officeDocument/2006/relationships" xmlns:m="http://schemas.openxmlformats.org/officeDocument/2006/math" xmlns:v="urn:schemas-microsoft-com:vml" xmlns:wp14="http://schemas.microsoft.com/office/word/2010/wordprocessingDrawing" xmlns:wp="http://schemas.openxmlformats.org/drawingml/2006/wordprocessingDrawing" xmlns:w10="urn:schemas-microsoft-com:office:word" xmlns:w="http://schemas.openxmlformats.org/wordprocessingml/2006/main" xmlns:w14="http://schemas.microsoft.com/office/word/2010/wordml" xmlns:w15="http://schemas.microsoft.com/office/word/2012/wordml" xmlns:w16cex="http://schemas.microsoft.com/office/word/2018/wordml/cex" xmlns:w16cid="http://schemas.microsoft.com/office/word/2016/wordml/cid" xmlns:w16="http://schemas.microsoft.com/office/word/2018/wordml" xmlns:w16sdtdh="http://schemas.microsoft.com/office/word/2020/wordml/sdtdatahash" xmlns:w16se="http://schemas.microsoft.com/office/word/2015/wordml/symex" xmlns:wpg="http://schemas.microsoft.com/office/word/2010/wordprocessingGroup" xmlns:wpi="http://schemas.microsoft.com/office/word/2010/wordprocessingInk" xmlns:wne="http://schemas.microsoft.com/office/word/2006/wordml" xmlns:wps="http://schemas.microsoft.com/office/word/2010/wordprocessingShape" mc:Ignorable="w14 w15 w16se w16cid w16 w16cex w16sdtdh wp14">
+  <w:p>
+    <w:pPr>
+      <w:pStyle w:val="Sidhuvud"/>
+    </w:pPr>
+  </w:p>
+</w:hdr>
+</file>
+
+<file path=word/header3.xml><?xml version="1.0" encoding="utf-8"?>
+<w:hdr xmlns:wpc="http://schemas.microsoft.com/office/word/2010/wordprocessingCanvas" xmlns:cx="http://schemas.microsoft.com/office/drawing/2014/chartex" xmlns:cx1="http://schemas.microsoft.com/office/drawing/2015/9/8/chartex" xmlns:cx2="http://schemas.microsoft.com/office/drawing/2015/10/21/chartex" xmlns:cx3="http://schemas.microsoft.com/office/drawing/2016/5/9/chartex" xmlns:cx4="http://schemas.microsoft.com/office/drawing/2016/5/10/chartex" xmlns:cx5="http://schemas.microsoft.com/office/drawing/2016/5/11/chartex" xmlns:cx6="http://schemas.microsoft.com/office/drawing/2016/5/12/chartex" xmlns:cx7="http://schemas.microsoft.com/office/drawing/2016/5/13/chartex" xmlns:cx8="http://schemas.microsoft.com/office/drawing/2016/5/14/chartex" xmlns:mc="http://schemas.openxmlformats.org/markup-compatibility/2006" xmlns:aink="http://schemas.microsoft.com/office/drawing/2016/ink" xmlns:am3d="http://schemas.microsoft.com/office/drawing/2017/model3d" xmlns:o="urn:schemas-microsoft-com:office:office" xmlns:r="http://schemas.openxmlformats.org/officeDocument/2006/relationships" xmlns:m="http://schemas.openxmlformats.org/officeDocument/2006/math" xmlns:v="urn:schemas-microsoft-com:vml" xmlns:wp14="http://schemas.microsoft.com/office/word/2010/wordprocessingDrawing" xmlns:wp="http://schemas.openxmlformats.org/drawingml/2006/wordprocessingDrawing" xmlns:w10="urn:schemas-microsoft-com:office:word" xmlns:w="http://schemas.openxmlformats.org/wordprocessingml/2006/main" xmlns:w14="http://schemas.microsoft.com/office/word/2010/wordml" xmlns:w15="http://schemas.microsoft.com/office/word/2012/wordml" xmlns:w16cex="http://schemas.microsoft.com/office/word/2018/wordml/cex" xmlns:w16cid="http://schemas.microsoft.com/office/word/2016/wordml/cid" xmlns:w16="http://schemas.microsoft.com/office/word/2018/wordml" xmlns:w16sdtdh="http://schemas.microsoft.com/office/word/2020/wordml/sdtdatahash" xmlns:w16se="http://schemas.microsoft.com/office/word/2015/wordml/symex" xmlns:wpg="http://schemas.microsoft.com/office/word/2010/wordprocessingGroup" xmlns:wpi="http://schemas.microsoft.com/office/word/2010/wordprocessingInk" xmlns:wne="http://schemas.microsoft.com/office/word/2006/wordml" xmlns:wps="http://schemas.microsoft.com/office/word/2010/wordprocessingShape" mc:Ignorable="w14 w15 w16se w16cid w16 w16cex w16sdtdh wp14">
+  <w:p>
+    <w:pPr>
+      <w:pStyle w:val="Sidhuvud"/>
+    </w:pPr>
+  </w:p>
+</w:hdr>
+</file>
+
 <file path=word/numbering.xml><?xml version="1.0" encoding="utf-8"?>
-<w:numbering xmlns:wpc="http://schemas.microsoft.com/office/word/2010/wordprocessingCanvas" xmlns:cx="http://schemas.microsoft.com/office/drawing/2014/chartex" xmlns:cx1="http://schemas.microsoft.com/office/drawing/2015/9/8/chartex" xmlns:cx2="http://schemas.microsoft.com/office/drawing/2015/10/21/chartex" xmlns:cx3="http://schemas.microsoft.com/office/drawing/2016/5/9/chartex" xmlns:cx4="http://schemas.microsoft.com/office/drawing/2016/5/10/chartex" xmlns:cx5="http://schemas.microsoft.com/office/drawing/2016/5/11/chartex" xmlns:cx6="http://schemas.microsoft.com/office/drawing/2016/5/12/chartex" xmlns:cx7="http://schemas.microsoft.com/office/drawing/2016/5/13/chartex" xmlns:cx8="http://schemas.microsoft.com/office/drawing/2016/5/14/chartex" xmlns:mc="http://schemas.openxmlformats.org/markup-compatibility/2006" xmlns:aink="http://schemas.microsoft.com/office/drawing/2016/ink" xmlns:am3d="http://schemas.microsoft.com/office/drawing/2017/model3d" xmlns:o="urn:schemas-microsoft-com:office:office" xmlns:r="http://schemas.openxmlformats.org/officeDocument/2006/relationships" xmlns:m="http://schemas.openxmlformats.org/officeDocument/2006/math" xmlns:v="urn:schemas-microsoft-com:vml" xmlns:wp14="http://schemas.microsoft.com/office/word/2010/wordprocessingDrawing" xmlns:wp="http://schemas.openxmlformats.org/drawingml/2006/wordprocessingDrawing" xmlns:w10="urn:schemas-microsoft-com:office:word" xmlns:w="http://schemas.openxmlformats.org/wordprocessingml/2006/main" xmlns:w14="http://schemas.microsoft.com/office/word/2010/wordml" xmlns:w15="http://schemas.microsoft.com/office/word/2012/wordml" xmlns:w16cid="http://schemas.microsoft.com/office/word/2016/wordml/cid" xmlns:w16se="http://schemas.microsoft.com/office/word/2015/wordml/symex" xmlns:wpg="http://schemas.microsoft.com/office/word/2010/wordprocessingGroup" xmlns:wpi="http://schemas.microsoft.com/office/word/2010/wordprocessingInk" xmlns:wne="http://schemas.microsoft.com/office/word/2006/wordml" xmlns:wps="http://schemas.microsoft.com/office/word/2010/wordprocessingShape" mc:Ignorable="w14 w15 w16se w16cid wp14">
+<w:numbering xmlns:wpc="http://schemas.microsoft.com/office/word/2010/wordprocessingCanvas" xmlns:cx="http://schemas.microsoft.com/office/drawing/2014/chartex" xmlns:cx1="http://schemas.microsoft.com/office/drawing/2015/9/8/chartex" xmlns:cx2="http://schemas.microsoft.com/office/drawing/2015/10/21/chartex" xmlns:cx3="http://schemas.microsoft.com/office/drawing/2016/5/9/chartex" xmlns:cx4="http://schemas.microsoft.com/office/drawing/2016/5/10/chartex" xmlns:cx5="http://schemas.microsoft.com/office/drawing/2016/5/11/chartex" xmlns:cx6="http://schemas.microsoft.com/office/drawing/2016/5/12/chartex" xmlns:cx7="http://schemas.microsoft.com/office/drawing/2016/5/13/chartex" xmlns:cx8="http://schemas.microsoft.com/office/drawing/2016/5/14/chartex" xmlns:mc="http://schemas.openxmlformats.org/markup-compatibility/2006" xmlns:aink="http://schemas.microsoft.com/office/drawing/2016/ink" xmlns:am3d="http://schemas.microsoft.com/office/drawing/2017/model3d" xmlns:o="urn:schemas-microsoft-com:office:office" xmlns:r="http://schemas.openxmlformats.org/officeDocument/2006/relationships" xmlns:m="http://schemas.openxmlformats.org/officeDocument/2006/math" xmlns:v="urn:schemas-microsoft-com:vml" xmlns:wp14="http://schemas.microsoft.com/office/word/2010/wordprocessingDrawing" xmlns:wp="http://schemas.openxmlformats.org/drawingml/2006/wordprocessingDrawing" xmlns:w10="urn:schemas-microsoft-com:office:word" xmlns:w="http://schemas.openxmlformats.org/wordprocessingml/2006/main" xmlns:w14="http://schemas.microsoft.com/office/word/2010/wordml" xmlns:w15="http://schemas.microsoft.com/office/word/2012/wordml" xmlns:w16cex="http://schemas.microsoft.com/office/word/2018/wordml/cex" xmlns:w16cid="http://schemas.microsoft.com/office/word/2016/wordml/cid" xmlns:w16="http://schemas.microsoft.com/office/word/2018/wordml" xmlns:w16sdtdh="http://schemas.microsoft.com/office/word/2020/wordml/sdtdatahash" xmlns:w16se="http://schemas.microsoft.com/office/word/2015/wordml/symex" xmlns:wpg="http://schemas.microsoft.com/office/word/2010/wordprocessingGroup" xmlns:wpi="http://schemas.microsoft.com/office/word/2010/wordprocessingInk" xmlns:wne="http://schemas.microsoft.com/office/word/2006/wordml" xmlns:wps="http://schemas.microsoft.com/office/word/2010/wordprocessingShape" mc:Ignorable="w14 w15 w16se w16cid w16 w16cex w16sdtdh wp14">
   <w:abstractNum w:abstractNumId="0" w15:restartNumberingAfterBreak="0">
     <w:nsid w:val="070905C9"/>
     <w:multiLevelType w:val="hybridMultilevel"/>
@@ -2630,7 +2502,7 @@
 </file>
 
 <file path=word/styles.xml><?xml version="1.0" encoding="utf-8"?>
-<w:styles xmlns:mc="http://schemas.openxmlformats.org/markup-compatibility/2006" xmlns:r="http://schemas.openxmlformats.org/officeDocument/2006/relationships" xmlns:w="http://schemas.openxmlformats.org/wordprocessingml/2006/main" xmlns:w14="http://schemas.microsoft.com/office/word/2010/wordml" xmlns:w15="http://schemas.microsoft.com/office/word/2012/wordml" xmlns:w16cid="http://schemas.microsoft.com/office/word/2016/wordml/cid" xmlns:w16se="http://schemas.microsoft.com/office/word/2015/wordml/symex" mc:Ignorable="w14 w15 w16se w16cid">
+<w:styles xmlns:mc="http://schemas.openxmlformats.org/markup-compatibility/2006" xmlns:r="http://schemas.openxmlformats.org/officeDocument/2006/relationships" xmlns:w="http://schemas.openxmlformats.org/wordprocessingml/2006/main" xmlns:w14="http://schemas.microsoft.com/office/word/2010/wordml" xmlns:w15="http://schemas.microsoft.com/office/word/2012/wordml" xmlns:w16cex="http://schemas.microsoft.com/office/word/2018/wordml/cex" xmlns:w16cid="http://schemas.microsoft.com/office/word/2016/wordml/cid" xmlns:w16="http://schemas.microsoft.com/office/word/2018/wordml" xmlns:w16sdtdh="http://schemas.microsoft.com/office/word/2020/wordml/sdtdatahash" xmlns:w16se="http://schemas.microsoft.com/office/word/2015/wordml/symex" mc:Ignorable="w14 w15 w16se w16cid w16 w16cex w16sdtdh">
   <w:docDefaults>
     <w:rPrDefault>
       <w:rPr>
@@ -2646,7 +2518,7 @@
       </w:pPr>
     </w:pPrDefault>
   </w:docDefaults>
-  <w:latentStyles w:defLockedState="0" w:defUIPriority="99" w:defSemiHidden="0" w:defUnhideWhenUsed="0" w:defQFormat="0" w:count="375">
+  <w:latentStyles w:defLockedState="0" w:defUIPriority="99" w:defSemiHidden="0" w:defUnhideWhenUsed="0" w:defQFormat="0" w:count="376">
     <w:lsdException w:name="Normal" w:uiPriority="0" w:qFormat="1"/>
     <w:lsdException w:name="heading 1" w:uiPriority="9" w:qFormat="1"/>
     <w:lsdException w:name="heading 2" w:semiHidden="1" w:uiPriority="9" w:unhideWhenUsed="1" w:qFormat="1"/>
@@ -2752,7 +2624,6 @@
     <w:lsdException w:name="HTML Sample" w:semiHidden="1" w:unhideWhenUsed="1"/>
     <w:lsdException w:name="HTML Typewriter" w:semiHidden="1" w:unhideWhenUsed="1"/>
     <w:lsdException w:name="HTML Variable" w:semiHidden="1" w:unhideWhenUsed="1"/>
-    <w:lsdException w:name="Normal Table" w:semiHidden="1" w:unhideWhenUsed="1"/>
     <w:lsdException w:name="annotation subject" w:semiHidden="1" w:unhideWhenUsed="1"/>
     <w:lsdException w:name="No List" w:semiHidden="1" w:unhideWhenUsed="1"/>
     <w:lsdException w:name="Outline List 1" w:semiHidden="1" w:unhideWhenUsed="1"/>
@@ -2799,10 +2670,8 @@
     <w:lsdException w:name="Table Subtle 2" w:semiHidden="1" w:unhideWhenUsed="1"/>
     <w:lsdException w:name="Table Web 1" w:semiHidden="1" w:unhideWhenUsed="1"/>
     <w:lsdException w:name="Table Web 2" w:semiHidden="1" w:unhideWhenUsed="1"/>
-    <w:lsdException w:name="Table Web 3" w:semiHidden="1" w:unhideWhenUsed="1"/>
     <w:lsdException w:name="Balloon Text" w:semiHidden="1" w:unhideWhenUsed="1"/>
     <w:lsdException w:name="Table Grid" w:uiPriority="39"/>
-    <w:lsdException w:name="Table Theme" w:semiHidden="1" w:unhideWhenUsed="1"/>
     <w:lsdException w:name="Placeholder Text" w:semiHidden="1"/>
     <w:lsdException w:name="No Spacing" w:uiPriority="1" w:qFormat="1"/>
     <w:lsdException w:name="Light Shading" w:uiPriority="60"/>
@@ -3022,6 +2891,7 @@
     <w:lsdException w:name="Smart Hyperlink" w:semiHidden="1" w:unhideWhenUsed="1"/>
     <w:lsdException w:name="Hashtag" w:semiHidden="1" w:unhideWhenUsed="1"/>
     <w:lsdException w:name="Unresolved Mention" w:semiHidden="1" w:unhideWhenUsed="1"/>
+    <w:lsdException w:name="Smart Link" w:semiHidden="1" w:unhideWhenUsed="1"/>
   </w:latentStyles>
   <w:style w:type="paragraph" w:default="1" w:styleId="Normal">
     <w:name w:val="Normal"/>
@@ -4111,6 +3981,18 @@
         <w:shd w:val="clear" w:color="auto" w:fill="CCCCCC" w:themeFill="text1" w:themeFillTint="33"/>
       </w:tcPr>
     </w:tblStylePr>
+  </w:style>
+  <w:style w:type="character" w:styleId="Olstomnmnande">
+    <w:name w:val="Unresolved Mention"/>
+    <w:basedOn w:val="Standardstycketeckensnitt"/>
+    <w:uiPriority w:val="99"/>
+    <w:semiHidden/>
+    <w:unhideWhenUsed/>
+    <w:rsid w:val="00785DCC"/>
+    <w:rPr>
+      <w:color w:val="605E5C"/>
+      <w:shd w:val="clear" w:color="auto" w:fill="E1DFDD"/>
+    </w:rPr>
   </w:style>
 </w:styles>
 </file>
@@ -4377,122 +4259,6 @@
 </file>
 
 <file path=customXml/item1.xml><?xml version="1.0" encoding="utf-8"?>
-<b:Sources xmlns:b="http://schemas.openxmlformats.org/officeDocument/2006/bibliography" xmlns="http://schemas.openxmlformats.org/officeDocument/2006/bibliography" SelectedStyle="\APASixthEditionOfficeOnline.xsl" StyleName="APA" Version="6">
-  <b:Source>
-    <b:Tag>Ric17</b:Tag>
-    <b:SourceType>DocumentFromInternetSite</b:SourceType>
-    <b:Guid>{E26F9426-FC7B-4C9D-8D2D-678566C0821E}</b:Guid>
-    <b:Title>Gymnasieingenjör - webbutveckling</b:Title>
-    <b:InternetSiteTitle>Erik Dahlbergsgymnasiet</b:InternetSiteTitle>
-    <b:Year>2017</b:Year>
-    <b:Month>April</b:Month>
-    <b:Day>1</b:Day>
-    <b:URL>http://edgymnasiet.se/62/program/teknik-te/gymnasieingenjor---t4.html</b:URL>
-    <b:Author>
-      <b:Author>
-        <b:NameList>
-          <b:Person>
-            <b:Last>Carlsson</b:Last>
-            <b:First>Richard</b:First>
-          </b:Person>
-        </b:NameList>
-      </b:Author>
-    </b:Author>
-    <b:LCID>sv-SE</b:LCID>
-    <b:RefOrder>3</b:RefOrder>
-  </b:Source>
-  <b:Source>
-    <b:Tag>And15</b:Tag>
-    <b:SourceType>ArticleInAPeriodical</b:SourceType>
-    <b:Guid>{634A95AC-532B-41EE-9A69-E9EA3E3B5CA5}</b:Guid>
-    <b:Title>The role of nybakat bröd in education</b:Title>
-    <b:Year>2015</b:Year>
-    <b:Author>
-      <b:Author>
-        <b:NameList>
-          <b:Person>
-            <b:Last>Larsson</b:Last>
-            <b:First>Andreas</b:First>
-          </b:Person>
-        </b:NameList>
-      </b:Author>
-    </b:Author>
-    <b:PeriodicalTitle>ED Education Journal</b:PeriodicalTitle>
-    <b:Month>Februari</b:Month>
-    <b:Day>12</b:Day>
-    <b:Pages>50-62</b:Pages>
-    <b:LCID>sv-SE</b:LCID>
-    <b:RefOrder>1</b:RefOrder>
-  </b:Source>
-  <b:Source>
-    <b:Tag>And16</b:Tag>
-    <b:SourceType>InternetSite</b:SourceType>
-    <b:Guid>{2711D442-3B72-4D47-BC80-D52C1A65A585}</b:Guid>
-    <b:Title>Dagssländor och drivved</b:Title>
-    <b:Year>2016</b:Year>
-    <b:Month>Januari</b:Month>
-    <b:Day>8</b:Day>
-    <b:Author>
-      <b:Author>
-        <b:NameList>
-          <b:Person>
-            <b:Last>Galbraith</b:Last>
-            <b:First>Andrew</b:First>
-          </b:Person>
-        </b:NameList>
-      </b:Author>
-    </b:Author>
-    <b:InternetSiteTitle>Funderingar från Irland</b:InternetSiteTitle>
-    <b:URL>http://www.teed.se</b:URL>
-    <b:LCID>sv-SE</b:LCID>
-    <b:RefOrder>5</b:RefOrder>
-  </b:Source>
-  <b:Source>
-    <b:Tag>Mar17</b:Tag>
-    <b:SourceType>Book</b:SourceType>
-    <b:Guid>{5922BB3D-9A48-44B8-90A1-1CCC1042284E}</b:Guid>
-    <b:Author>
-      <b:Author>
-        <b:NameList>
-          <b:Person>
-            <b:Last>Larsson</b:Last>
-            <b:First>Martin</b:First>
-          </b:Person>
-        </b:NameList>
-      </b:Author>
-    </b:Author>
-    <b:Title>Den bästa av dem alla</b:Title>
-    <b:Year>2017</b:Year>
-    <b:City>Jönköping</b:City>
-    <b:Publisher>ED Press</b:Publisher>
-    <b:LCID>sv-SE</b:LCID>
-    <b:RefOrder>2</b:RefOrder>
-  </b:Source>
-  <b:Source>
-    <b:Tag>Fre00</b:Tag>
-    <b:SourceType>Book</b:SourceType>
-    <b:Guid>{5ACAEC07-DFFC-4C10-A6E0-07924A5C57D3}</b:Guid>
-    <b:Author>
-      <b:Author>
-        <b:NameList>
-          <b:Person>
-            <b:Last>Lindström</b:Last>
-            <b:First>Fredrik</b:First>
-          </b:Person>
-        </b:NameList>
-      </b:Author>
-    </b:Author>
-    <b:Title>Världens dåligaste språk. Tankar om språket och människan idag</b:Title>
-    <b:Year>2000</b:Year>
-    <b:City>Stockholm</b:City>
-    <b:Publisher>Bonniers förlag</b:Publisher>
-    <b:LCID>sv-SE</b:LCID>
-    <b:RefOrder>4</b:RefOrder>
-  </b:Source>
-</b:Sources>
-</file>
-
-<file path=customXml/item2.xml><?xml version="1.0" encoding="utf-8"?>
 <ct:contentTypeSchema xmlns:ct="http://schemas.microsoft.com/office/2006/metadata/contentType" xmlns:ma="http://schemas.microsoft.com/office/2006/metadata/properties/metaAttributes" ct:_="" ma:_="" ma:contentTypeName="dokument" ma:contentTypeID="0x0101005889082008750348BBF3F89049F54A16" ma:contentTypeVersion="3" ma:contentTypeDescription="Skapa ett nytt dokument." ma:contentTypeScope="" ma:versionID="c6df42030ea44d18ae90d489858d9deb">
   <xsd:schema xmlns:xsd="http://www.w3.org/2001/XMLSchema" xmlns:xs="http://www.w3.org/2001/XMLSchema" xmlns:p="http://schemas.microsoft.com/office/2006/metadata/properties" xmlns:ns2="84abbfe3-091a-40e6-86d0-11b08bfcbb8d" targetNamespace="http://schemas.microsoft.com/office/2006/metadata/properties" ma:root="true" ma:fieldsID="c09d5cee99b747d1cbe1c3ba81c379dd" ns2:_="">
     <xsd:import namespace="84abbfe3-091a-40e6-86d0-11b08bfcbb8d"/>
@@ -4630,7 +4396,131 @@
 </ct:contentTypeSchema>
 </file>
 
+<file path=customXml/item2.xml><?xml version="1.0" encoding="utf-8"?>
+<p:properties xmlns:p="http://schemas.microsoft.com/office/2006/metadata/properties" xmlns:xsi="http://www.w3.org/2001/XMLSchema-instance" xmlns:pc="http://schemas.microsoft.com/office/infopath/2007/PartnerControls">
+  <documentManagement>
+    <ReferenceId xmlns="84abbfe3-091a-40e6-86d0-11b08bfcbb8d" xsi:nil="true"/>
+  </documentManagement>
+</p:properties>
+</file>
+
 <file path=customXml/item3.xml><?xml version="1.0" encoding="utf-8"?>
+<b:Sources xmlns:b="http://schemas.openxmlformats.org/officeDocument/2006/bibliography" xmlns="http://schemas.openxmlformats.org/officeDocument/2006/bibliography" SelectedStyle="\APASixthEditionOfficeOnline.xsl" StyleName="APA" Version="6">
+  <b:Source>
+    <b:Tag>Ric17</b:Tag>
+    <b:SourceType>DocumentFromInternetSite</b:SourceType>
+    <b:Guid>{E26F9426-FC7B-4C9D-8D2D-678566C0821E}</b:Guid>
+    <b:Title>Gymnasieingenjör - webbutveckling</b:Title>
+    <b:InternetSiteTitle>Erik Dahlbergsgymnasiet</b:InternetSiteTitle>
+    <b:Year>2017</b:Year>
+    <b:Month>April</b:Month>
+    <b:Day>1</b:Day>
+    <b:URL>http://edgymnasiet.se/62/program/teknik-te/gymnasieingenjor---t4.html</b:URL>
+    <b:Author>
+      <b:Author>
+        <b:NameList>
+          <b:Person>
+            <b:Last>Carlsson</b:Last>
+            <b:First>Richard</b:First>
+          </b:Person>
+        </b:NameList>
+      </b:Author>
+    </b:Author>
+    <b:LCID>sv-SE</b:LCID>
+    <b:RefOrder>3</b:RefOrder>
+  </b:Source>
+  <b:Source>
+    <b:Tag>And15</b:Tag>
+    <b:SourceType>ArticleInAPeriodical</b:SourceType>
+    <b:Guid>{634A95AC-532B-41EE-9A69-E9EA3E3B5CA5}</b:Guid>
+    <b:Title>The role of nybakat bröd in education</b:Title>
+    <b:Year>2015</b:Year>
+    <b:Author>
+      <b:Author>
+        <b:NameList>
+          <b:Person>
+            <b:Last>Larsson</b:Last>
+            <b:First>Andreas</b:First>
+          </b:Person>
+        </b:NameList>
+      </b:Author>
+    </b:Author>
+    <b:PeriodicalTitle>ED Education Journal</b:PeriodicalTitle>
+    <b:Month>Februari</b:Month>
+    <b:Day>12</b:Day>
+    <b:Pages>50-62</b:Pages>
+    <b:LCID>sv-SE</b:LCID>
+    <b:RefOrder>1</b:RefOrder>
+  </b:Source>
+  <b:Source>
+    <b:Tag>And16</b:Tag>
+    <b:SourceType>InternetSite</b:SourceType>
+    <b:Guid>{2711D442-3B72-4D47-BC80-D52C1A65A585}</b:Guid>
+    <b:Title>Dagssländor och drivved</b:Title>
+    <b:Year>2016</b:Year>
+    <b:Month>Januari</b:Month>
+    <b:Day>8</b:Day>
+    <b:Author>
+      <b:Author>
+        <b:NameList>
+          <b:Person>
+            <b:Last>Galbraith</b:Last>
+            <b:First>Andrew</b:First>
+          </b:Person>
+        </b:NameList>
+      </b:Author>
+    </b:Author>
+    <b:InternetSiteTitle>Funderingar från Irland</b:InternetSiteTitle>
+    <b:URL>http://www.teed.se</b:URL>
+    <b:LCID>sv-SE</b:LCID>
+    <b:RefOrder>5</b:RefOrder>
+  </b:Source>
+  <b:Source>
+    <b:Tag>Mar17</b:Tag>
+    <b:SourceType>Book</b:SourceType>
+    <b:Guid>{5922BB3D-9A48-44B8-90A1-1CCC1042284E}</b:Guid>
+    <b:Author>
+      <b:Author>
+        <b:NameList>
+          <b:Person>
+            <b:Last>Larsson</b:Last>
+            <b:First>Martin</b:First>
+          </b:Person>
+        </b:NameList>
+      </b:Author>
+    </b:Author>
+    <b:Title>Den bästa av dem alla</b:Title>
+    <b:Year>2017</b:Year>
+    <b:City>Jönköping</b:City>
+    <b:Publisher>ED Press</b:Publisher>
+    <b:LCID>sv-SE</b:LCID>
+    <b:RefOrder>2</b:RefOrder>
+  </b:Source>
+  <b:Source>
+    <b:Tag>Fre00</b:Tag>
+    <b:SourceType>Book</b:SourceType>
+    <b:Guid>{5ACAEC07-DFFC-4C10-A6E0-07924A5C57D3}</b:Guid>
+    <b:Author>
+      <b:Author>
+        <b:NameList>
+          <b:Person>
+            <b:Last>Lindström</b:Last>
+            <b:First>Fredrik</b:First>
+          </b:Person>
+        </b:NameList>
+      </b:Author>
+    </b:Author>
+    <b:Title>Världens dåligaste språk. Tankar om språket och människan idag</b:Title>
+    <b:Year>2000</b:Year>
+    <b:City>Stockholm</b:City>
+    <b:Publisher>Bonniers förlag</b:Publisher>
+    <b:LCID>sv-SE</b:LCID>
+    <b:RefOrder>4</b:RefOrder>
+  </b:Source>
+</b:Sources>
+</file>
+
+<file path=customXml/item4.xml><?xml version="1.0" encoding="utf-8"?>
 <?mso-contentType ?>
 <FormTemplates xmlns="http://schemas.microsoft.com/sharepoint/v3/contenttype/forms">
   <Display>DocumentLibraryForm</Display>
@@ -4639,15 +4529,35 @@
 </FormTemplates>
 </file>
 
-<file path=customXml/item4.xml><?xml version="1.0" encoding="utf-8"?>
-<p:properties xmlns:p="http://schemas.microsoft.com/office/2006/metadata/properties" xmlns:xsi="http://www.w3.org/2001/XMLSchema-instance" xmlns:pc="http://schemas.microsoft.com/office/infopath/2007/PartnerControls">
-  <documentManagement>
-    <ReferenceId xmlns="84abbfe3-091a-40e6-86d0-11b08bfcbb8d" xsi:nil="true"/>
-  </documentManagement>
-</p:properties>
+<file path=customXml/itemProps1.xml><?xml version="1.0" encoding="utf-8"?>
+<ds:datastoreItem xmlns:ds="http://schemas.openxmlformats.org/officeDocument/2006/customXml" ds:itemID="{A4839484-E257-4283-99C6-99AC1A7825CA}">
+  <ds:schemaRefs>
+    <ds:schemaRef ds:uri="http://schemas.microsoft.com/office/2006/metadata/contentType"/>
+    <ds:schemaRef ds:uri="http://schemas.microsoft.com/office/2006/metadata/properties/metaAttributes"/>
+    <ds:schemaRef ds:uri="http://www.w3.org/2001/XMLSchema"/>
+    <ds:schemaRef ds:uri="http://schemas.microsoft.com/office/2006/metadata/properties"/>
+    <ds:schemaRef ds:uri="84abbfe3-091a-40e6-86d0-11b08bfcbb8d"/>
+    <ds:schemaRef ds:uri="http://schemas.microsoft.com/office/2006/documentManagement/types"/>
+    <ds:schemaRef ds:uri="http://schemas.microsoft.com/office/infopath/2007/PartnerControls"/>
+    <ds:schemaRef ds:uri="http://schemas.openxmlformats.org/package/2006/metadata/core-properties"/>
+    <ds:schemaRef ds:uri="http://purl.org/dc/elements/1.1/"/>
+    <ds:schemaRef ds:uri="http://purl.org/dc/terms/"/>
+    <ds:schemaRef ds:uri="http://schemas.microsoft.com/internal/obd"/>
+  </ds:schemaRefs>
+</ds:datastoreItem>
 </file>
 
-<file path=customXml/itemProps1.xml><?xml version="1.0" encoding="utf-8"?>
+<file path=customXml/itemProps2.xml><?xml version="1.0" encoding="utf-8"?>
+<ds:datastoreItem xmlns:ds="http://schemas.openxmlformats.org/officeDocument/2006/customXml" ds:itemID="{E09B62D4-BE85-4AE1-B0ED-FAD0FBEEA6C3}">
+  <ds:schemaRefs>
+    <ds:schemaRef ds:uri="http://schemas.microsoft.com/office/2006/metadata/properties"/>
+    <ds:schemaRef ds:uri="http://schemas.microsoft.com/office/infopath/2007/PartnerControls"/>
+    <ds:schemaRef ds:uri="84abbfe3-091a-40e6-86d0-11b08bfcbb8d"/>
+  </ds:schemaRefs>
+</ds:datastoreItem>
+</file>
+
+<file path=customXml/itemProps3.xml><?xml version="1.0" encoding="utf-8"?>
 <ds:datastoreItem xmlns:ds="http://schemas.openxmlformats.org/officeDocument/2006/customXml" ds:itemID="{1C2873C2-6A9F-49E9-A1D5-0B61B4CAB059}">
   <ds:schemaRefs>
     <ds:schemaRef ds:uri="http://schemas.openxmlformats.org/officeDocument/2006/bibliography"/>
@@ -4655,14 +4565,10 @@
 </ds:datastoreItem>
 </file>
 
-<file path=customXml/itemProps2.xml><?xml version="1.0" encoding="utf-8"?>
-<ds:datastoreItem xmlns:ds="http://schemas.openxmlformats.org/officeDocument/2006/customXml" ds:itemID="{A4839484-E257-4283-99C6-99AC1A7825CA}"/>
-</file>
-
-<file path=customXml/itemProps3.xml><?xml version="1.0" encoding="utf-8"?>
-<ds:datastoreItem xmlns:ds="http://schemas.openxmlformats.org/officeDocument/2006/customXml" ds:itemID="{B07647EA-6FDA-4537-A7D0-FDDCBDD82711}"/>
-</file>
-
 <file path=customXml/itemProps4.xml><?xml version="1.0" encoding="utf-8"?>
-<ds:datastoreItem xmlns:ds="http://schemas.openxmlformats.org/officeDocument/2006/customXml" ds:itemID="{E09B62D4-BE85-4AE1-B0ED-FAD0FBEEA6C3}"/>
+<ds:datastoreItem xmlns:ds="http://schemas.openxmlformats.org/officeDocument/2006/customXml" ds:itemID="{B07647EA-6FDA-4537-A7D0-FDDCBDD82711}">
+  <ds:schemaRefs>
+    <ds:schemaRef ds:uri="http://schemas.microsoft.com/sharepoint/v3/contenttype/forms"/>
+  </ds:schemaRefs>
+</ds:datastoreItem>
 </file>
</xml_diff>